<commit_message>
Aula 18, continuação sobre entrada de dados
</commit_message>
<xml_diff>
--- a/Udemy 2024/Curso - Primeiros Passos/Seção 03 - Estrutura Sequencial/Aula 17 - Entrada de dados/Entrada de dados em CSharp.docx
+++ b/Udemy 2024/Curso - Primeiros Passos/Seção 03 - Estrutura Sequencial/Aula 17 - Entrada de dados/Entrada de dados em CSharp.docx
@@ -645,6 +645,1642 @@
       </w:r>
     </w:p>
     <w:p/>
+    <w:p/>
+    <w:p>
+      <w:r>
+        <w:t>Parte 02:</w:t>
+      </w:r>
+    </w:p>
+    <w:p>
+      <w:r>
+        <w:t xml:space="preserve">Para converter </w:t>
+      </w:r>
+      <w:proofErr w:type="spellStart"/>
+      <w:r>
+        <w:t>S</w:t>
+      </w:r>
+      <w:r>
+        <w:t>tring</w:t>
+      </w:r>
+      <w:proofErr w:type="spellEnd"/>
+      <w:r>
+        <w:t xml:space="preserve"> inteiro devemos usar:</w:t>
+      </w:r>
+    </w:p>
+    <w:p>
+      <w:pPr>
+        <w:rPr>
+          <w:i/>
+          <w:iCs/>
+        </w:rPr>
+      </w:pPr>
+      <w:proofErr w:type="spellStart"/>
+      <w:r>
+        <w:rPr>
+          <w:i/>
+          <w:iCs/>
+          <w:color w:val="0070C0"/>
+        </w:rPr>
+        <w:t>int</w:t>
+      </w:r>
+      <w:proofErr w:type="spellEnd"/>
+      <w:r>
+        <w:rPr>
+          <w:i/>
+          <w:iCs/>
+          <w:color w:val="0070C0"/>
+        </w:rPr>
+        <w:t xml:space="preserve"> </w:t>
+      </w:r>
+      <w:r>
+        <w:rPr>
+          <w:i/>
+          <w:iCs/>
+        </w:rPr>
+        <w:t xml:space="preserve">n1 </w:t>
+      </w:r>
+      <w:r>
+        <w:rPr>
+          <w:b/>
+          <w:bCs/>
+          <w:i/>
+          <w:iCs/>
+        </w:rPr>
+        <w:t>=</w:t>
+      </w:r>
+      <w:r>
+        <w:rPr>
+          <w:i/>
+          <w:iCs/>
+        </w:rPr>
+        <w:t xml:space="preserve"> </w:t>
+      </w:r>
+      <w:proofErr w:type="spellStart"/>
+      <w:proofErr w:type="gramStart"/>
+      <w:r>
+        <w:rPr>
+          <w:i/>
+          <w:iCs/>
+        </w:rPr>
+        <w:t>int.Parse</w:t>
+      </w:r>
+      <w:proofErr w:type="spellEnd"/>
+      <w:proofErr w:type="gramEnd"/>
+      <w:r>
+        <w:rPr>
+          <w:i/>
+          <w:iCs/>
+        </w:rPr>
+        <w:t>(</w:t>
+      </w:r>
+      <w:proofErr w:type="spellStart"/>
+      <w:r>
+        <w:rPr>
+          <w:i/>
+          <w:iCs/>
+        </w:rPr>
+        <w:t>Console.ReadLine</w:t>
+      </w:r>
+      <w:proofErr w:type="spellEnd"/>
+      <w:r>
+        <w:rPr>
+          <w:i/>
+          <w:iCs/>
+        </w:rPr>
+        <w:t>());</w:t>
+      </w:r>
+    </w:p>
+    <w:p>
+      <w:r>
+        <w:t xml:space="preserve">Para converter </w:t>
+      </w:r>
+      <w:proofErr w:type="spellStart"/>
+      <w:r>
+        <w:t>String</w:t>
+      </w:r>
+      <w:proofErr w:type="spellEnd"/>
+      <w:r>
+        <w:t xml:space="preserve"> para char, devemos usar</w:t>
+      </w:r>
+      <w:r>
+        <w:t xml:space="preserve"> </w:t>
+      </w:r>
+      <w:proofErr w:type="spellStart"/>
+      <w:proofErr w:type="gramStart"/>
+      <w:r>
+        <w:t>char.Parse</w:t>
+      </w:r>
+      <w:proofErr w:type="spellEnd"/>
+      <w:proofErr w:type="gramEnd"/>
+    </w:p>
+    <w:p>
+      <w:r>
+        <w:t xml:space="preserve">Para converter </w:t>
+      </w:r>
+      <w:proofErr w:type="spellStart"/>
+      <w:r>
+        <w:t>String</w:t>
+      </w:r>
+      <w:proofErr w:type="spellEnd"/>
+      <w:r>
+        <w:t xml:space="preserve"> para </w:t>
+      </w:r>
+      <w:proofErr w:type="spellStart"/>
+      <w:r>
+        <w:t>double</w:t>
+      </w:r>
+      <w:proofErr w:type="spellEnd"/>
+      <w:r>
+        <w:t xml:space="preserve">, devemos usar </w:t>
+      </w:r>
+      <w:proofErr w:type="spellStart"/>
+      <w:proofErr w:type="gramStart"/>
+      <w:r>
+        <w:t>double.Parse</w:t>
+      </w:r>
+      <w:proofErr w:type="spellEnd"/>
+      <w:proofErr w:type="gramEnd"/>
+    </w:p>
+    <w:p>
+      <w:pPr>
+        <w:rPr>
+          <w:rFonts w:ascii="Cascadia Mono" w:hAnsi="Cascadia Mono" w:cs="Cascadia Mono"/>
+          <w:color w:val="000000"/>
+          <w:kern w:val="0"/>
+          <w:sz w:val="19"/>
+          <w:szCs w:val="19"/>
+        </w:rPr>
+      </w:pPr>
+      <w:r>
+        <w:t xml:space="preserve">OBS: Para </w:t>
+      </w:r>
+      <w:proofErr w:type="gramStart"/>
+      <w:r>
+        <w:t>utilizarmos .</w:t>
+      </w:r>
+      <w:proofErr w:type="gramEnd"/>
+      <w:r>
+        <w:t xml:space="preserve"> ao invés </w:t>
+      </w:r>
+      <w:proofErr w:type="gramStart"/>
+      <w:r>
+        <w:t>de ,</w:t>
+      </w:r>
+      <w:proofErr w:type="gramEnd"/>
+      <w:r>
+        <w:t xml:space="preserve"> na entrada de dados em números decimais, devemos sempre colocar no </w:t>
+      </w:r>
+      <w:proofErr w:type="spellStart"/>
+      <w:r>
+        <w:t>inicio</w:t>
+      </w:r>
+      <w:proofErr w:type="spellEnd"/>
+      <w:r>
+        <w:t xml:space="preserve"> do programa (após </w:t>
+      </w:r>
+      <w:proofErr w:type="spellStart"/>
+      <w:r>
+        <w:rPr>
+          <w:rFonts w:ascii="Cascadia Mono" w:hAnsi="Cascadia Mono" w:cs="Cascadia Mono"/>
+          <w:color w:val="000000"/>
+          <w:kern w:val="0"/>
+          <w:sz w:val="19"/>
+          <w:szCs w:val="19"/>
+        </w:rPr>
+        <w:t>using</w:t>
+      </w:r>
+      <w:proofErr w:type="spellEnd"/>
+      <w:r>
+        <w:rPr>
+          <w:rFonts w:ascii="Cascadia Mono" w:hAnsi="Cascadia Mono" w:cs="Cascadia Mono"/>
+          <w:color w:val="000000"/>
+          <w:kern w:val="0"/>
+          <w:sz w:val="19"/>
+          <w:szCs w:val="19"/>
+        </w:rPr>
+        <w:t xml:space="preserve"> System</w:t>
+      </w:r>
+      <w:r>
+        <w:rPr>
+          <w:rFonts w:ascii="Cascadia Mono" w:hAnsi="Cascadia Mono" w:cs="Cascadia Mono"/>
+          <w:color w:val="000000"/>
+          <w:kern w:val="0"/>
+          <w:sz w:val="19"/>
+          <w:szCs w:val="19"/>
+        </w:rPr>
+        <w:t xml:space="preserve">;) o </w:t>
+      </w:r>
+      <w:proofErr w:type="spellStart"/>
+      <w:r>
+        <w:rPr>
+          <w:rFonts w:ascii="Cascadia Mono" w:hAnsi="Cascadia Mono" w:cs="Cascadia Mono"/>
+          <w:color w:val="000000"/>
+          <w:kern w:val="0"/>
+          <w:sz w:val="19"/>
+          <w:szCs w:val="19"/>
+        </w:rPr>
+        <w:t>using</w:t>
+      </w:r>
+      <w:proofErr w:type="spellEnd"/>
+      <w:r>
+        <w:rPr>
+          <w:rFonts w:ascii="Cascadia Mono" w:hAnsi="Cascadia Mono" w:cs="Cascadia Mono"/>
+          <w:color w:val="000000"/>
+          <w:kern w:val="0"/>
+          <w:sz w:val="19"/>
+          <w:szCs w:val="19"/>
+        </w:rPr>
+        <w:t xml:space="preserve"> </w:t>
+      </w:r>
+      <w:proofErr w:type="spellStart"/>
+      <w:r>
+        <w:rPr>
+          <w:rFonts w:ascii="Cascadia Mono" w:hAnsi="Cascadia Mono" w:cs="Cascadia Mono"/>
+          <w:color w:val="000000"/>
+          <w:kern w:val="0"/>
+          <w:sz w:val="19"/>
+          <w:szCs w:val="19"/>
+        </w:rPr>
+        <w:t>System.Globalization</w:t>
+      </w:r>
+      <w:proofErr w:type="spellEnd"/>
+      <w:r>
+        <w:rPr>
+          <w:rFonts w:ascii="Cascadia Mono" w:hAnsi="Cascadia Mono" w:cs="Cascadia Mono"/>
+          <w:color w:val="000000"/>
+          <w:kern w:val="0"/>
+          <w:sz w:val="19"/>
+          <w:szCs w:val="19"/>
+        </w:rPr>
+        <w:t>;</w:t>
+      </w:r>
+    </w:p>
+    <w:p>
+      <w:pPr>
+        <w:rPr>
+          <w:rFonts w:ascii="Cascadia Mono" w:hAnsi="Cascadia Mono" w:cs="Cascadia Mono"/>
+          <w:color w:val="000000"/>
+          <w:kern w:val="0"/>
+          <w:sz w:val="19"/>
+          <w:szCs w:val="19"/>
+        </w:rPr>
+      </w:pPr>
+      <w:r>
+        <w:rPr>
+          <w:rFonts w:ascii="Cascadia Mono" w:hAnsi="Cascadia Mono" w:cs="Cascadia Mono"/>
+          <w:color w:val="000000"/>
+          <w:kern w:val="0"/>
+          <w:sz w:val="19"/>
+          <w:szCs w:val="19"/>
+        </w:rPr>
+        <w:t xml:space="preserve">E no código </w:t>
+      </w:r>
+      <w:proofErr w:type="gramStart"/>
+      <w:r>
+        <w:rPr>
+          <w:rFonts w:ascii="Cascadia Mono" w:hAnsi="Cascadia Mono" w:cs="Cascadia Mono"/>
+          <w:color w:val="000000"/>
+          <w:kern w:val="0"/>
+          <w:sz w:val="19"/>
+          <w:szCs w:val="19"/>
+        </w:rPr>
+        <w:t xml:space="preserve">utilizar </w:t>
+      </w:r>
+      <w:r>
+        <w:rPr>
+          <w:rFonts w:ascii="Cascadia Mono" w:hAnsi="Cascadia Mono" w:cs="Cascadia Mono"/>
+          <w:color w:val="000000"/>
+          <w:kern w:val="0"/>
+          <w:sz w:val="19"/>
+          <w:szCs w:val="19"/>
+        </w:rPr>
+        <w:t>,</w:t>
+      </w:r>
+      <w:proofErr w:type="gramEnd"/>
+      <w:r>
+        <w:rPr>
+          <w:rFonts w:ascii="Cascadia Mono" w:hAnsi="Cascadia Mono" w:cs="Cascadia Mono"/>
+          <w:color w:val="000000"/>
+          <w:kern w:val="0"/>
+          <w:sz w:val="19"/>
+          <w:szCs w:val="19"/>
+        </w:rPr>
+        <w:t xml:space="preserve"> </w:t>
+      </w:r>
+      <w:proofErr w:type="spellStart"/>
+      <w:r>
+        <w:rPr>
+          <w:rFonts w:ascii="Cascadia Mono" w:hAnsi="Cascadia Mono" w:cs="Cascadia Mono"/>
+          <w:color w:val="000000"/>
+          <w:kern w:val="0"/>
+          <w:sz w:val="19"/>
+          <w:szCs w:val="19"/>
+        </w:rPr>
+        <w:t>CultureInfo.IvariantCulture</w:t>
+      </w:r>
+      <w:proofErr w:type="spellEnd"/>
+    </w:p>
+    <w:p>
+      <w:pPr>
+        <w:rPr>
+          <w:rFonts w:ascii="Cascadia Mono" w:hAnsi="Cascadia Mono" w:cs="Cascadia Mono"/>
+          <w:color w:val="000000"/>
+          <w:kern w:val="0"/>
+          <w:sz w:val="19"/>
+          <w:szCs w:val="19"/>
+        </w:rPr>
+      </w:pPr>
+      <w:r>
+        <w:rPr>
+          <w:rFonts w:ascii="Cascadia Mono" w:hAnsi="Cascadia Mono" w:cs="Cascadia Mono"/>
+          <w:color w:val="000000"/>
+          <w:kern w:val="0"/>
+          <w:sz w:val="19"/>
+          <w:szCs w:val="19"/>
+        </w:rPr>
+        <w:t>Desse jeito:</w:t>
+      </w:r>
+    </w:p>
+    <w:p>
+      <w:pPr>
+        <w:autoSpaceDE w:val="0"/>
+        <w:autoSpaceDN w:val="0"/>
+        <w:adjustRightInd w:val="0"/>
+        <w:spacing w:after="0" w:line="240" w:lineRule="auto"/>
+        <w:rPr>
+          <w:rFonts w:ascii="Cascadia Mono" w:hAnsi="Cascadia Mono" w:cs="Cascadia Mono"/>
+          <w:color w:val="4472C4" w:themeColor="accent1"/>
+          <w:kern w:val="0"/>
+          <w:sz w:val="19"/>
+          <w:szCs w:val="19"/>
+        </w:rPr>
+      </w:pPr>
+      <w:proofErr w:type="spellStart"/>
+      <w:r>
+        <w:rPr>
+          <w:rFonts w:ascii="Cascadia Mono" w:hAnsi="Cascadia Mono" w:cs="Cascadia Mono"/>
+          <w:color w:val="4472C4" w:themeColor="accent1"/>
+          <w:kern w:val="0"/>
+          <w:sz w:val="19"/>
+          <w:szCs w:val="19"/>
+        </w:rPr>
+        <w:t>using</w:t>
+      </w:r>
+      <w:proofErr w:type="spellEnd"/>
+      <w:r>
+        <w:rPr>
+          <w:rFonts w:ascii="Cascadia Mono" w:hAnsi="Cascadia Mono" w:cs="Cascadia Mono"/>
+          <w:color w:val="4472C4" w:themeColor="accent1"/>
+          <w:kern w:val="0"/>
+          <w:sz w:val="19"/>
+          <w:szCs w:val="19"/>
+        </w:rPr>
+        <w:t xml:space="preserve"> System;</w:t>
+      </w:r>
+    </w:p>
+    <w:p>
+      <w:pPr>
+        <w:autoSpaceDE w:val="0"/>
+        <w:autoSpaceDN w:val="0"/>
+        <w:adjustRightInd w:val="0"/>
+        <w:spacing w:after="0" w:line="240" w:lineRule="auto"/>
+        <w:rPr>
+          <w:rFonts w:ascii="Cascadia Mono" w:hAnsi="Cascadia Mono" w:cs="Cascadia Mono"/>
+          <w:color w:val="FF0000"/>
+          <w:kern w:val="0"/>
+          <w:sz w:val="19"/>
+          <w:szCs w:val="19"/>
+        </w:rPr>
+      </w:pPr>
+      <w:proofErr w:type="spellStart"/>
+      <w:r>
+        <w:rPr>
+          <w:rFonts w:ascii="Cascadia Mono" w:hAnsi="Cascadia Mono" w:cs="Cascadia Mono"/>
+          <w:color w:val="FF0000"/>
+          <w:kern w:val="0"/>
+          <w:sz w:val="19"/>
+          <w:szCs w:val="19"/>
+        </w:rPr>
+        <w:t>using</w:t>
+      </w:r>
+      <w:proofErr w:type="spellEnd"/>
+      <w:r>
+        <w:rPr>
+          <w:rFonts w:ascii="Cascadia Mono" w:hAnsi="Cascadia Mono" w:cs="Cascadia Mono"/>
+          <w:color w:val="FF0000"/>
+          <w:kern w:val="0"/>
+          <w:sz w:val="19"/>
+          <w:szCs w:val="19"/>
+        </w:rPr>
+        <w:t xml:space="preserve"> </w:t>
+      </w:r>
+      <w:proofErr w:type="spellStart"/>
+      <w:r>
+        <w:rPr>
+          <w:rFonts w:ascii="Cascadia Mono" w:hAnsi="Cascadia Mono" w:cs="Cascadia Mono"/>
+          <w:color w:val="FF0000"/>
+          <w:kern w:val="0"/>
+          <w:sz w:val="19"/>
+          <w:szCs w:val="19"/>
+        </w:rPr>
+        <w:t>System.Globalization</w:t>
+      </w:r>
+      <w:proofErr w:type="spellEnd"/>
+      <w:r>
+        <w:rPr>
+          <w:rFonts w:ascii="Cascadia Mono" w:hAnsi="Cascadia Mono" w:cs="Cascadia Mono"/>
+          <w:color w:val="FF0000"/>
+          <w:kern w:val="0"/>
+          <w:sz w:val="19"/>
+          <w:szCs w:val="19"/>
+        </w:rPr>
+        <w:t>;</w:t>
+      </w:r>
+    </w:p>
+    <w:p>
+      <w:pPr>
+        <w:autoSpaceDE w:val="0"/>
+        <w:autoSpaceDN w:val="0"/>
+        <w:adjustRightInd w:val="0"/>
+        <w:spacing w:after="0" w:line="240" w:lineRule="auto"/>
+        <w:rPr>
+          <w:rFonts w:ascii="Cascadia Mono" w:hAnsi="Cascadia Mono" w:cs="Cascadia Mono"/>
+          <w:color w:val="4472C4" w:themeColor="accent1"/>
+          <w:kern w:val="0"/>
+          <w:sz w:val="19"/>
+          <w:szCs w:val="19"/>
+        </w:rPr>
+      </w:pPr>
+    </w:p>
+    <w:p>
+      <w:pPr>
+        <w:autoSpaceDE w:val="0"/>
+        <w:autoSpaceDN w:val="0"/>
+        <w:adjustRightInd w:val="0"/>
+        <w:spacing w:after="0" w:line="240" w:lineRule="auto"/>
+        <w:rPr>
+          <w:rFonts w:ascii="Cascadia Mono" w:hAnsi="Cascadia Mono" w:cs="Cascadia Mono"/>
+          <w:color w:val="4472C4" w:themeColor="accent1"/>
+          <w:kern w:val="0"/>
+          <w:sz w:val="19"/>
+          <w:szCs w:val="19"/>
+        </w:rPr>
+      </w:pPr>
+      <w:proofErr w:type="spellStart"/>
+      <w:r>
+        <w:rPr>
+          <w:rFonts w:ascii="Cascadia Mono" w:hAnsi="Cascadia Mono" w:cs="Cascadia Mono"/>
+          <w:color w:val="4472C4" w:themeColor="accent1"/>
+          <w:kern w:val="0"/>
+          <w:sz w:val="19"/>
+          <w:szCs w:val="19"/>
+        </w:rPr>
+        <w:t>namespace</w:t>
+      </w:r>
+      <w:proofErr w:type="spellEnd"/>
+      <w:r>
+        <w:rPr>
+          <w:rFonts w:ascii="Cascadia Mono" w:hAnsi="Cascadia Mono" w:cs="Cascadia Mono"/>
+          <w:color w:val="4472C4" w:themeColor="accent1"/>
+          <w:kern w:val="0"/>
+          <w:sz w:val="19"/>
+          <w:szCs w:val="19"/>
+        </w:rPr>
+        <w:t xml:space="preserve"> </w:t>
+      </w:r>
+      <w:proofErr w:type="spellStart"/>
+      <w:r>
+        <w:rPr>
+          <w:rFonts w:ascii="Cascadia Mono" w:hAnsi="Cascadia Mono" w:cs="Cascadia Mono"/>
+          <w:color w:val="4472C4" w:themeColor="accent1"/>
+          <w:kern w:val="0"/>
+          <w:sz w:val="19"/>
+          <w:szCs w:val="19"/>
+        </w:rPr>
+        <w:t>MyApp</w:t>
+      </w:r>
+      <w:proofErr w:type="spellEnd"/>
+      <w:r>
+        <w:rPr>
+          <w:rFonts w:ascii="Cascadia Mono" w:hAnsi="Cascadia Mono" w:cs="Cascadia Mono"/>
+          <w:color w:val="4472C4" w:themeColor="accent1"/>
+          <w:kern w:val="0"/>
+          <w:sz w:val="19"/>
+          <w:szCs w:val="19"/>
+        </w:rPr>
+        <w:t xml:space="preserve"> // Note: </w:t>
+      </w:r>
+      <w:proofErr w:type="spellStart"/>
+      <w:r>
+        <w:rPr>
+          <w:rFonts w:ascii="Cascadia Mono" w:hAnsi="Cascadia Mono" w:cs="Cascadia Mono"/>
+          <w:color w:val="4472C4" w:themeColor="accent1"/>
+          <w:kern w:val="0"/>
+          <w:sz w:val="19"/>
+          <w:szCs w:val="19"/>
+        </w:rPr>
+        <w:t>actual</w:t>
+      </w:r>
+      <w:proofErr w:type="spellEnd"/>
+      <w:r>
+        <w:rPr>
+          <w:rFonts w:ascii="Cascadia Mono" w:hAnsi="Cascadia Mono" w:cs="Cascadia Mono"/>
+          <w:color w:val="4472C4" w:themeColor="accent1"/>
+          <w:kern w:val="0"/>
+          <w:sz w:val="19"/>
+          <w:szCs w:val="19"/>
+        </w:rPr>
+        <w:t xml:space="preserve"> </w:t>
+      </w:r>
+      <w:proofErr w:type="spellStart"/>
+      <w:r>
+        <w:rPr>
+          <w:rFonts w:ascii="Cascadia Mono" w:hAnsi="Cascadia Mono" w:cs="Cascadia Mono"/>
+          <w:color w:val="4472C4" w:themeColor="accent1"/>
+          <w:kern w:val="0"/>
+          <w:sz w:val="19"/>
+          <w:szCs w:val="19"/>
+        </w:rPr>
+        <w:t>namespace</w:t>
+      </w:r>
+      <w:proofErr w:type="spellEnd"/>
+      <w:r>
+        <w:rPr>
+          <w:rFonts w:ascii="Cascadia Mono" w:hAnsi="Cascadia Mono" w:cs="Cascadia Mono"/>
+          <w:color w:val="4472C4" w:themeColor="accent1"/>
+          <w:kern w:val="0"/>
+          <w:sz w:val="19"/>
+          <w:szCs w:val="19"/>
+        </w:rPr>
+        <w:t xml:space="preserve"> </w:t>
+      </w:r>
+      <w:proofErr w:type="spellStart"/>
+      <w:r>
+        <w:rPr>
+          <w:rFonts w:ascii="Cascadia Mono" w:hAnsi="Cascadia Mono" w:cs="Cascadia Mono"/>
+          <w:color w:val="4472C4" w:themeColor="accent1"/>
+          <w:kern w:val="0"/>
+          <w:sz w:val="19"/>
+          <w:szCs w:val="19"/>
+        </w:rPr>
+        <w:t>depends</w:t>
+      </w:r>
+      <w:proofErr w:type="spellEnd"/>
+      <w:r>
+        <w:rPr>
+          <w:rFonts w:ascii="Cascadia Mono" w:hAnsi="Cascadia Mono" w:cs="Cascadia Mono"/>
+          <w:color w:val="4472C4" w:themeColor="accent1"/>
+          <w:kern w:val="0"/>
+          <w:sz w:val="19"/>
+          <w:szCs w:val="19"/>
+        </w:rPr>
+        <w:t xml:space="preserve"> </w:t>
+      </w:r>
+      <w:proofErr w:type="spellStart"/>
+      <w:r>
+        <w:rPr>
+          <w:rFonts w:ascii="Cascadia Mono" w:hAnsi="Cascadia Mono" w:cs="Cascadia Mono"/>
+          <w:color w:val="4472C4" w:themeColor="accent1"/>
+          <w:kern w:val="0"/>
+          <w:sz w:val="19"/>
+          <w:szCs w:val="19"/>
+        </w:rPr>
+        <w:t>on</w:t>
+      </w:r>
+      <w:proofErr w:type="spellEnd"/>
+      <w:r>
+        <w:rPr>
+          <w:rFonts w:ascii="Cascadia Mono" w:hAnsi="Cascadia Mono" w:cs="Cascadia Mono"/>
+          <w:color w:val="4472C4" w:themeColor="accent1"/>
+          <w:kern w:val="0"/>
+          <w:sz w:val="19"/>
+          <w:szCs w:val="19"/>
+        </w:rPr>
+        <w:t xml:space="preserve"> </w:t>
+      </w:r>
+      <w:proofErr w:type="spellStart"/>
+      <w:r>
+        <w:rPr>
+          <w:rFonts w:ascii="Cascadia Mono" w:hAnsi="Cascadia Mono" w:cs="Cascadia Mono"/>
+          <w:color w:val="4472C4" w:themeColor="accent1"/>
+          <w:kern w:val="0"/>
+          <w:sz w:val="19"/>
+          <w:szCs w:val="19"/>
+        </w:rPr>
+        <w:t>the</w:t>
+      </w:r>
+      <w:proofErr w:type="spellEnd"/>
+      <w:r>
+        <w:rPr>
+          <w:rFonts w:ascii="Cascadia Mono" w:hAnsi="Cascadia Mono" w:cs="Cascadia Mono"/>
+          <w:color w:val="4472C4" w:themeColor="accent1"/>
+          <w:kern w:val="0"/>
+          <w:sz w:val="19"/>
+          <w:szCs w:val="19"/>
+        </w:rPr>
+        <w:t xml:space="preserve"> </w:t>
+      </w:r>
+      <w:proofErr w:type="spellStart"/>
+      <w:r>
+        <w:rPr>
+          <w:rFonts w:ascii="Cascadia Mono" w:hAnsi="Cascadia Mono" w:cs="Cascadia Mono"/>
+          <w:color w:val="4472C4" w:themeColor="accent1"/>
+          <w:kern w:val="0"/>
+          <w:sz w:val="19"/>
+          <w:szCs w:val="19"/>
+        </w:rPr>
+        <w:t>project</w:t>
+      </w:r>
+      <w:proofErr w:type="spellEnd"/>
+      <w:r>
+        <w:rPr>
+          <w:rFonts w:ascii="Cascadia Mono" w:hAnsi="Cascadia Mono" w:cs="Cascadia Mono"/>
+          <w:color w:val="4472C4" w:themeColor="accent1"/>
+          <w:kern w:val="0"/>
+          <w:sz w:val="19"/>
+          <w:szCs w:val="19"/>
+        </w:rPr>
+        <w:t xml:space="preserve"> </w:t>
+      </w:r>
+      <w:proofErr w:type="spellStart"/>
+      <w:r>
+        <w:rPr>
+          <w:rFonts w:ascii="Cascadia Mono" w:hAnsi="Cascadia Mono" w:cs="Cascadia Mono"/>
+          <w:color w:val="4472C4" w:themeColor="accent1"/>
+          <w:kern w:val="0"/>
+          <w:sz w:val="19"/>
+          <w:szCs w:val="19"/>
+        </w:rPr>
+        <w:t>name</w:t>
+      </w:r>
+      <w:proofErr w:type="spellEnd"/>
+      <w:r>
+        <w:rPr>
+          <w:rFonts w:ascii="Cascadia Mono" w:hAnsi="Cascadia Mono" w:cs="Cascadia Mono"/>
+          <w:color w:val="4472C4" w:themeColor="accent1"/>
+          <w:kern w:val="0"/>
+          <w:sz w:val="19"/>
+          <w:szCs w:val="19"/>
+        </w:rPr>
+        <w:t>.</w:t>
+      </w:r>
+    </w:p>
+    <w:p>
+      <w:pPr>
+        <w:autoSpaceDE w:val="0"/>
+        <w:autoSpaceDN w:val="0"/>
+        <w:adjustRightInd w:val="0"/>
+        <w:spacing w:after="0" w:line="240" w:lineRule="auto"/>
+        <w:rPr>
+          <w:rFonts w:ascii="Cascadia Mono" w:hAnsi="Cascadia Mono" w:cs="Cascadia Mono"/>
+          <w:color w:val="4472C4" w:themeColor="accent1"/>
+          <w:kern w:val="0"/>
+          <w:sz w:val="19"/>
+          <w:szCs w:val="19"/>
+        </w:rPr>
+      </w:pPr>
+      <w:r>
+        <w:rPr>
+          <w:rFonts w:ascii="Cascadia Mono" w:hAnsi="Cascadia Mono" w:cs="Cascadia Mono"/>
+          <w:color w:val="4472C4" w:themeColor="accent1"/>
+          <w:kern w:val="0"/>
+          <w:sz w:val="19"/>
+          <w:szCs w:val="19"/>
+        </w:rPr>
+        <w:t>{</w:t>
+      </w:r>
+    </w:p>
+    <w:p>
+      <w:pPr>
+        <w:autoSpaceDE w:val="0"/>
+        <w:autoSpaceDN w:val="0"/>
+        <w:adjustRightInd w:val="0"/>
+        <w:spacing w:after="0" w:line="240" w:lineRule="auto"/>
+        <w:rPr>
+          <w:rFonts w:ascii="Cascadia Mono" w:hAnsi="Cascadia Mono" w:cs="Cascadia Mono"/>
+          <w:color w:val="4472C4" w:themeColor="accent1"/>
+          <w:kern w:val="0"/>
+          <w:sz w:val="19"/>
+          <w:szCs w:val="19"/>
+        </w:rPr>
+      </w:pPr>
+      <w:r>
+        <w:rPr>
+          <w:rFonts w:ascii="Cascadia Mono" w:hAnsi="Cascadia Mono" w:cs="Cascadia Mono"/>
+          <w:color w:val="4472C4" w:themeColor="accent1"/>
+          <w:kern w:val="0"/>
+          <w:sz w:val="19"/>
+          <w:szCs w:val="19"/>
+        </w:rPr>
+        <w:t xml:space="preserve">    </w:t>
+      </w:r>
+      <w:proofErr w:type="spellStart"/>
+      <w:r>
+        <w:rPr>
+          <w:rFonts w:ascii="Cascadia Mono" w:hAnsi="Cascadia Mono" w:cs="Cascadia Mono"/>
+          <w:color w:val="4472C4" w:themeColor="accent1"/>
+          <w:kern w:val="0"/>
+          <w:sz w:val="19"/>
+          <w:szCs w:val="19"/>
+        </w:rPr>
+        <w:t>internal</w:t>
+      </w:r>
+      <w:proofErr w:type="spellEnd"/>
+      <w:r>
+        <w:rPr>
+          <w:rFonts w:ascii="Cascadia Mono" w:hAnsi="Cascadia Mono" w:cs="Cascadia Mono"/>
+          <w:color w:val="4472C4" w:themeColor="accent1"/>
+          <w:kern w:val="0"/>
+          <w:sz w:val="19"/>
+          <w:szCs w:val="19"/>
+        </w:rPr>
+        <w:t xml:space="preserve"> </w:t>
+      </w:r>
+      <w:proofErr w:type="spellStart"/>
+      <w:r>
+        <w:rPr>
+          <w:rFonts w:ascii="Cascadia Mono" w:hAnsi="Cascadia Mono" w:cs="Cascadia Mono"/>
+          <w:color w:val="4472C4" w:themeColor="accent1"/>
+          <w:kern w:val="0"/>
+          <w:sz w:val="19"/>
+          <w:szCs w:val="19"/>
+        </w:rPr>
+        <w:t>class</w:t>
+      </w:r>
+      <w:proofErr w:type="spellEnd"/>
+      <w:r>
+        <w:rPr>
+          <w:rFonts w:ascii="Cascadia Mono" w:hAnsi="Cascadia Mono" w:cs="Cascadia Mono"/>
+          <w:color w:val="4472C4" w:themeColor="accent1"/>
+          <w:kern w:val="0"/>
+          <w:sz w:val="19"/>
+          <w:szCs w:val="19"/>
+        </w:rPr>
+        <w:t xml:space="preserve"> </w:t>
+      </w:r>
+      <w:proofErr w:type="spellStart"/>
+      <w:r>
+        <w:rPr>
+          <w:rFonts w:ascii="Cascadia Mono" w:hAnsi="Cascadia Mono" w:cs="Cascadia Mono"/>
+          <w:color w:val="4472C4" w:themeColor="accent1"/>
+          <w:kern w:val="0"/>
+          <w:sz w:val="19"/>
+          <w:szCs w:val="19"/>
+        </w:rPr>
+        <w:t>Program</w:t>
+      </w:r>
+      <w:proofErr w:type="spellEnd"/>
+    </w:p>
+    <w:p>
+      <w:pPr>
+        <w:autoSpaceDE w:val="0"/>
+        <w:autoSpaceDN w:val="0"/>
+        <w:adjustRightInd w:val="0"/>
+        <w:spacing w:after="0" w:line="240" w:lineRule="auto"/>
+        <w:rPr>
+          <w:rFonts w:ascii="Cascadia Mono" w:hAnsi="Cascadia Mono" w:cs="Cascadia Mono"/>
+          <w:color w:val="4472C4" w:themeColor="accent1"/>
+          <w:kern w:val="0"/>
+          <w:sz w:val="19"/>
+          <w:szCs w:val="19"/>
+        </w:rPr>
+      </w:pPr>
+      <w:r>
+        <w:rPr>
+          <w:rFonts w:ascii="Cascadia Mono" w:hAnsi="Cascadia Mono" w:cs="Cascadia Mono"/>
+          <w:color w:val="4472C4" w:themeColor="accent1"/>
+          <w:kern w:val="0"/>
+          <w:sz w:val="19"/>
+          <w:szCs w:val="19"/>
+        </w:rPr>
+        <w:t xml:space="preserve">    {</w:t>
+      </w:r>
+    </w:p>
+    <w:p>
+      <w:pPr>
+        <w:autoSpaceDE w:val="0"/>
+        <w:autoSpaceDN w:val="0"/>
+        <w:adjustRightInd w:val="0"/>
+        <w:spacing w:after="0" w:line="240" w:lineRule="auto"/>
+        <w:rPr>
+          <w:rFonts w:ascii="Cascadia Mono" w:hAnsi="Cascadia Mono" w:cs="Cascadia Mono"/>
+          <w:color w:val="4472C4" w:themeColor="accent1"/>
+          <w:kern w:val="0"/>
+          <w:sz w:val="19"/>
+          <w:szCs w:val="19"/>
+        </w:rPr>
+      </w:pPr>
+      <w:r>
+        <w:rPr>
+          <w:rFonts w:ascii="Cascadia Mono" w:hAnsi="Cascadia Mono" w:cs="Cascadia Mono"/>
+          <w:color w:val="4472C4" w:themeColor="accent1"/>
+          <w:kern w:val="0"/>
+          <w:sz w:val="19"/>
+          <w:szCs w:val="19"/>
+        </w:rPr>
+        <w:t xml:space="preserve">        </w:t>
+      </w:r>
+      <w:proofErr w:type="spellStart"/>
+      <w:r>
+        <w:rPr>
+          <w:rFonts w:ascii="Cascadia Mono" w:hAnsi="Cascadia Mono" w:cs="Cascadia Mono"/>
+          <w:color w:val="4472C4" w:themeColor="accent1"/>
+          <w:kern w:val="0"/>
+          <w:sz w:val="19"/>
+          <w:szCs w:val="19"/>
+        </w:rPr>
+        <w:t>static</w:t>
+      </w:r>
+      <w:proofErr w:type="spellEnd"/>
+      <w:r>
+        <w:rPr>
+          <w:rFonts w:ascii="Cascadia Mono" w:hAnsi="Cascadia Mono" w:cs="Cascadia Mono"/>
+          <w:color w:val="4472C4" w:themeColor="accent1"/>
+          <w:kern w:val="0"/>
+          <w:sz w:val="19"/>
+          <w:szCs w:val="19"/>
+        </w:rPr>
+        <w:t xml:space="preserve"> </w:t>
+      </w:r>
+      <w:proofErr w:type="spellStart"/>
+      <w:r>
+        <w:rPr>
+          <w:rFonts w:ascii="Cascadia Mono" w:hAnsi="Cascadia Mono" w:cs="Cascadia Mono"/>
+          <w:color w:val="4472C4" w:themeColor="accent1"/>
+          <w:kern w:val="0"/>
+          <w:sz w:val="19"/>
+          <w:szCs w:val="19"/>
+        </w:rPr>
+        <w:t>void</w:t>
+      </w:r>
+      <w:proofErr w:type="spellEnd"/>
+      <w:r>
+        <w:rPr>
+          <w:rFonts w:ascii="Cascadia Mono" w:hAnsi="Cascadia Mono" w:cs="Cascadia Mono"/>
+          <w:color w:val="4472C4" w:themeColor="accent1"/>
+          <w:kern w:val="0"/>
+          <w:sz w:val="19"/>
+          <w:szCs w:val="19"/>
+        </w:rPr>
+        <w:t xml:space="preserve"> </w:t>
+      </w:r>
+      <w:proofErr w:type="spellStart"/>
+      <w:r>
+        <w:rPr>
+          <w:rFonts w:ascii="Cascadia Mono" w:hAnsi="Cascadia Mono" w:cs="Cascadia Mono"/>
+          <w:color w:val="4472C4" w:themeColor="accent1"/>
+          <w:kern w:val="0"/>
+          <w:sz w:val="19"/>
+          <w:szCs w:val="19"/>
+        </w:rPr>
+        <w:t>Main</w:t>
+      </w:r>
+      <w:proofErr w:type="spellEnd"/>
+      <w:r>
+        <w:rPr>
+          <w:rFonts w:ascii="Cascadia Mono" w:hAnsi="Cascadia Mono" w:cs="Cascadia Mono"/>
+          <w:color w:val="4472C4" w:themeColor="accent1"/>
+          <w:kern w:val="0"/>
+          <w:sz w:val="19"/>
+          <w:szCs w:val="19"/>
+        </w:rPr>
+        <w:t>(</w:t>
+      </w:r>
+      <w:proofErr w:type="spellStart"/>
+      <w:proofErr w:type="gramStart"/>
+      <w:r>
+        <w:rPr>
+          <w:rFonts w:ascii="Cascadia Mono" w:hAnsi="Cascadia Mono" w:cs="Cascadia Mono"/>
+          <w:color w:val="4472C4" w:themeColor="accent1"/>
+          <w:kern w:val="0"/>
+          <w:sz w:val="19"/>
+          <w:szCs w:val="19"/>
+        </w:rPr>
+        <w:t>string</w:t>
+      </w:r>
+      <w:proofErr w:type="spellEnd"/>
+      <w:r>
+        <w:rPr>
+          <w:rFonts w:ascii="Cascadia Mono" w:hAnsi="Cascadia Mono" w:cs="Cascadia Mono"/>
+          <w:color w:val="4472C4" w:themeColor="accent1"/>
+          <w:kern w:val="0"/>
+          <w:sz w:val="19"/>
+          <w:szCs w:val="19"/>
+        </w:rPr>
+        <w:t>[</w:t>
+      </w:r>
+      <w:proofErr w:type="gramEnd"/>
+      <w:r>
+        <w:rPr>
+          <w:rFonts w:ascii="Cascadia Mono" w:hAnsi="Cascadia Mono" w:cs="Cascadia Mono"/>
+          <w:color w:val="4472C4" w:themeColor="accent1"/>
+          <w:kern w:val="0"/>
+          <w:sz w:val="19"/>
+          <w:szCs w:val="19"/>
+        </w:rPr>
+        <w:t xml:space="preserve">] </w:t>
+      </w:r>
+      <w:proofErr w:type="spellStart"/>
+      <w:r>
+        <w:rPr>
+          <w:rFonts w:ascii="Cascadia Mono" w:hAnsi="Cascadia Mono" w:cs="Cascadia Mono"/>
+          <w:color w:val="4472C4" w:themeColor="accent1"/>
+          <w:kern w:val="0"/>
+          <w:sz w:val="19"/>
+          <w:szCs w:val="19"/>
+        </w:rPr>
+        <w:t>args</w:t>
+      </w:r>
+      <w:proofErr w:type="spellEnd"/>
+      <w:r>
+        <w:rPr>
+          <w:rFonts w:ascii="Cascadia Mono" w:hAnsi="Cascadia Mono" w:cs="Cascadia Mono"/>
+          <w:color w:val="4472C4" w:themeColor="accent1"/>
+          <w:kern w:val="0"/>
+          <w:sz w:val="19"/>
+          <w:szCs w:val="19"/>
+        </w:rPr>
+        <w:t>)</w:t>
+      </w:r>
+    </w:p>
+    <w:p>
+      <w:pPr>
+        <w:autoSpaceDE w:val="0"/>
+        <w:autoSpaceDN w:val="0"/>
+        <w:adjustRightInd w:val="0"/>
+        <w:spacing w:after="0" w:line="240" w:lineRule="auto"/>
+        <w:rPr>
+          <w:rFonts w:ascii="Cascadia Mono" w:hAnsi="Cascadia Mono" w:cs="Cascadia Mono"/>
+          <w:color w:val="4472C4" w:themeColor="accent1"/>
+          <w:kern w:val="0"/>
+          <w:sz w:val="19"/>
+          <w:szCs w:val="19"/>
+        </w:rPr>
+      </w:pPr>
+      <w:r>
+        <w:rPr>
+          <w:rFonts w:ascii="Cascadia Mono" w:hAnsi="Cascadia Mono" w:cs="Cascadia Mono"/>
+          <w:color w:val="4472C4" w:themeColor="accent1"/>
+          <w:kern w:val="0"/>
+          <w:sz w:val="19"/>
+          <w:szCs w:val="19"/>
+        </w:rPr>
+        <w:t xml:space="preserve">        {</w:t>
+      </w:r>
+    </w:p>
+    <w:p>
+      <w:pPr>
+        <w:autoSpaceDE w:val="0"/>
+        <w:autoSpaceDN w:val="0"/>
+        <w:adjustRightInd w:val="0"/>
+        <w:spacing w:after="0" w:line="240" w:lineRule="auto"/>
+        <w:rPr>
+          <w:rFonts w:ascii="Cascadia Mono" w:hAnsi="Cascadia Mono" w:cs="Cascadia Mono"/>
+          <w:color w:val="4472C4" w:themeColor="accent1"/>
+          <w:kern w:val="0"/>
+          <w:sz w:val="19"/>
+          <w:szCs w:val="19"/>
+        </w:rPr>
+      </w:pPr>
+      <w:r>
+        <w:rPr>
+          <w:rFonts w:ascii="Cascadia Mono" w:hAnsi="Cascadia Mono" w:cs="Cascadia Mono"/>
+          <w:color w:val="4472C4" w:themeColor="accent1"/>
+          <w:kern w:val="0"/>
+          <w:sz w:val="19"/>
+          <w:szCs w:val="19"/>
+        </w:rPr>
+        <w:t xml:space="preserve">            </w:t>
+      </w:r>
+      <w:proofErr w:type="spellStart"/>
+      <w:r>
+        <w:rPr>
+          <w:rFonts w:ascii="Cascadia Mono" w:hAnsi="Cascadia Mono" w:cs="Cascadia Mono"/>
+          <w:color w:val="4472C4" w:themeColor="accent1"/>
+          <w:kern w:val="0"/>
+          <w:sz w:val="19"/>
+          <w:szCs w:val="19"/>
+        </w:rPr>
+        <w:t>int</w:t>
+      </w:r>
+      <w:proofErr w:type="spellEnd"/>
+      <w:r>
+        <w:rPr>
+          <w:rFonts w:ascii="Cascadia Mono" w:hAnsi="Cascadia Mono" w:cs="Cascadia Mono"/>
+          <w:color w:val="4472C4" w:themeColor="accent1"/>
+          <w:kern w:val="0"/>
+          <w:sz w:val="19"/>
+          <w:szCs w:val="19"/>
+        </w:rPr>
+        <w:t xml:space="preserve"> n1 = </w:t>
+      </w:r>
+      <w:proofErr w:type="spellStart"/>
+      <w:proofErr w:type="gramStart"/>
+      <w:r>
+        <w:rPr>
+          <w:rFonts w:ascii="Cascadia Mono" w:hAnsi="Cascadia Mono" w:cs="Cascadia Mono"/>
+          <w:color w:val="4472C4" w:themeColor="accent1"/>
+          <w:kern w:val="0"/>
+          <w:sz w:val="19"/>
+          <w:szCs w:val="19"/>
+        </w:rPr>
+        <w:t>int.Parse</w:t>
+      </w:r>
+      <w:proofErr w:type="spellEnd"/>
+      <w:proofErr w:type="gramEnd"/>
+      <w:r>
+        <w:rPr>
+          <w:rFonts w:ascii="Cascadia Mono" w:hAnsi="Cascadia Mono" w:cs="Cascadia Mono"/>
+          <w:color w:val="4472C4" w:themeColor="accent1"/>
+          <w:kern w:val="0"/>
+          <w:sz w:val="19"/>
+          <w:szCs w:val="19"/>
+        </w:rPr>
+        <w:t>(</w:t>
+      </w:r>
+      <w:proofErr w:type="spellStart"/>
+      <w:r>
+        <w:rPr>
+          <w:rFonts w:ascii="Cascadia Mono" w:hAnsi="Cascadia Mono" w:cs="Cascadia Mono"/>
+          <w:color w:val="4472C4" w:themeColor="accent1"/>
+          <w:kern w:val="0"/>
+          <w:sz w:val="19"/>
+          <w:szCs w:val="19"/>
+        </w:rPr>
+        <w:t>Console.ReadLine</w:t>
+      </w:r>
+      <w:proofErr w:type="spellEnd"/>
+      <w:r>
+        <w:rPr>
+          <w:rFonts w:ascii="Cascadia Mono" w:hAnsi="Cascadia Mono" w:cs="Cascadia Mono"/>
+          <w:color w:val="4472C4" w:themeColor="accent1"/>
+          <w:kern w:val="0"/>
+          <w:sz w:val="19"/>
+          <w:szCs w:val="19"/>
+        </w:rPr>
+        <w:t>());</w:t>
+      </w:r>
+    </w:p>
+    <w:p>
+      <w:pPr>
+        <w:autoSpaceDE w:val="0"/>
+        <w:autoSpaceDN w:val="0"/>
+        <w:adjustRightInd w:val="0"/>
+        <w:spacing w:after="0" w:line="240" w:lineRule="auto"/>
+        <w:rPr>
+          <w:rFonts w:ascii="Cascadia Mono" w:hAnsi="Cascadia Mono" w:cs="Cascadia Mono"/>
+          <w:color w:val="4472C4" w:themeColor="accent1"/>
+          <w:kern w:val="0"/>
+          <w:sz w:val="19"/>
+          <w:szCs w:val="19"/>
+        </w:rPr>
+      </w:pPr>
+      <w:r>
+        <w:rPr>
+          <w:rFonts w:ascii="Cascadia Mono" w:hAnsi="Cascadia Mono" w:cs="Cascadia Mono"/>
+          <w:color w:val="4472C4" w:themeColor="accent1"/>
+          <w:kern w:val="0"/>
+          <w:sz w:val="19"/>
+          <w:szCs w:val="19"/>
+        </w:rPr>
+        <w:t xml:space="preserve">            char </w:t>
+      </w:r>
+      <w:proofErr w:type="spellStart"/>
+      <w:r>
+        <w:rPr>
+          <w:rFonts w:ascii="Cascadia Mono" w:hAnsi="Cascadia Mono" w:cs="Cascadia Mono"/>
+          <w:color w:val="4472C4" w:themeColor="accent1"/>
+          <w:kern w:val="0"/>
+          <w:sz w:val="19"/>
+          <w:szCs w:val="19"/>
+        </w:rPr>
+        <w:t>ch</w:t>
+      </w:r>
+      <w:proofErr w:type="spellEnd"/>
+      <w:r>
+        <w:rPr>
+          <w:rFonts w:ascii="Cascadia Mono" w:hAnsi="Cascadia Mono" w:cs="Cascadia Mono"/>
+          <w:color w:val="4472C4" w:themeColor="accent1"/>
+          <w:kern w:val="0"/>
+          <w:sz w:val="19"/>
+          <w:szCs w:val="19"/>
+        </w:rPr>
+        <w:t xml:space="preserve"> = </w:t>
+      </w:r>
+      <w:proofErr w:type="spellStart"/>
+      <w:proofErr w:type="gramStart"/>
+      <w:r>
+        <w:rPr>
+          <w:rFonts w:ascii="Cascadia Mono" w:hAnsi="Cascadia Mono" w:cs="Cascadia Mono"/>
+          <w:color w:val="4472C4" w:themeColor="accent1"/>
+          <w:kern w:val="0"/>
+          <w:sz w:val="19"/>
+          <w:szCs w:val="19"/>
+        </w:rPr>
+        <w:t>char.Parse</w:t>
+      </w:r>
+      <w:proofErr w:type="spellEnd"/>
+      <w:proofErr w:type="gramEnd"/>
+      <w:r>
+        <w:rPr>
+          <w:rFonts w:ascii="Cascadia Mono" w:hAnsi="Cascadia Mono" w:cs="Cascadia Mono"/>
+          <w:color w:val="4472C4" w:themeColor="accent1"/>
+          <w:kern w:val="0"/>
+          <w:sz w:val="19"/>
+          <w:szCs w:val="19"/>
+        </w:rPr>
+        <w:t>(</w:t>
+      </w:r>
+      <w:proofErr w:type="spellStart"/>
+      <w:r>
+        <w:rPr>
+          <w:rFonts w:ascii="Cascadia Mono" w:hAnsi="Cascadia Mono" w:cs="Cascadia Mono"/>
+          <w:color w:val="4472C4" w:themeColor="accent1"/>
+          <w:kern w:val="0"/>
+          <w:sz w:val="19"/>
+          <w:szCs w:val="19"/>
+        </w:rPr>
+        <w:t>Console.ReadLine</w:t>
+      </w:r>
+      <w:proofErr w:type="spellEnd"/>
+      <w:r>
+        <w:rPr>
+          <w:rFonts w:ascii="Cascadia Mono" w:hAnsi="Cascadia Mono" w:cs="Cascadia Mono"/>
+          <w:color w:val="4472C4" w:themeColor="accent1"/>
+          <w:kern w:val="0"/>
+          <w:sz w:val="19"/>
+          <w:szCs w:val="19"/>
+        </w:rPr>
+        <w:t>());</w:t>
+      </w:r>
+    </w:p>
+    <w:p>
+      <w:pPr>
+        <w:autoSpaceDE w:val="0"/>
+        <w:autoSpaceDN w:val="0"/>
+        <w:adjustRightInd w:val="0"/>
+        <w:spacing w:after="0" w:line="240" w:lineRule="auto"/>
+        <w:rPr>
+          <w:rFonts w:ascii="Cascadia Mono" w:hAnsi="Cascadia Mono" w:cs="Cascadia Mono"/>
+          <w:b/>
+          <w:bCs/>
+          <w:color w:val="000000"/>
+          <w:kern w:val="0"/>
+          <w:sz w:val="19"/>
+          <w:szCs w:val="19"/>
+        </w:rPr>
+      </w:pPr>
+      <w:r>
+        <w:rPr>
+          <w:rFonts w:ascii="Cascadia Mono" w:hAnsi="Cascadia Mono" w:cs="Cascadia Mono"/>
+          <w:color w:val="000000"/>
+          <w:kern w:val="0"/>
+          <w:sz w:val="19"/>
+          <w:szCs w:val="19"/>
+        </w:rPr>
+        <w:t xml:space="preserve">            </w:t>
+      </w:r>
+      <w:proofErr w:type="spellStart"/>
+      <w:r>
+        <w:rPr>
+          <w:rFonts w:ascii="Cascadia Mono" w:hAnsi="Cascadia Mono" w:cs="Cascadia Mono"/>
+          <w:b/>
+          <w:bCs/>
+          <w:color w:val="FF0000"/>
+          <w:kern w:val="0"/>
+          <w:sz w:val="19"/>
+          <w:szCs w:val="19"/>
+        </w:rPr>
+        <w:t>double</w:t>
+      </w:r>
+      <w:proofErr w:type="spellEnd"/>
+      <w:r>
+        <w:rPr>
+          <w:rFonts w:ascii="Cascadia Mono" w:hAnsi="Cascadia Mono" w:cs="Cascadia Mono"/>
+          <w:b/>
+          <w:bCs/>
+          <w:color w:val="FF0000"/>
+          <w:kern w:val="0"/>
+          <w:sz w:val="19"/>
+          <w:szCs w:val="19"/>
+        </w:rPr>
+        <w:t xml:space="preserve"> n2 = </w:t>
+      </w:r>
+      <w:proofErr w:type="spellStart"/>
+      <w:proofErr w:type="gramStart"/>
+      <w:r>
+        <w:rPr>
+          <w:rFonts w:ascii="Cascadia Mono" w:hAnsi="Cascadia Mono" w:cs="Cascadia Mono"/>
+          <w:b/>
+          <w:bCs/>
+          <w:color w:val="FF0000"/>
+          <w:kern w:val="0"/>
+          <w:sz w:val="19"/>
+          <w:szCs w:val="19"/>
+        </w:rPr>
+        <w:t>double.Parse</w:t>
+      </w:r>
+      <w:proofErr w:type="spellEnd"/>
+      <w:proofErr w:type="gramEnd"/>
+      <w:r>
+        <w:rPr>
+          <w:rFonts w:ascii="Cascadia Mono" w:hAnsi="Cascadia Mono" w:cs="Cascadia Mono"/>
+          <w:b/>
+          <w:bCs/>
+          <w:color w:val="FF0000"/>
+          <w:kern w:val="0"/>
+          <w:sz w:val="19"/>
+          <w:szCs w:val="19"/>
+        </w:rPr>
+        <w:t>(</w:t>
+      </w:r>
+      <w:proofErr w:type="spellStart"/>
+      <w:r>
+        <w:rPr>
+          <w:rFonts w:ascii="Cascadia Mono" w:hAnsi="Cascadia Mono" w:cs="Cascadia Mono"/>
+          <w:b/>
+          <w:bCs/>
+          <w:color w:val="FF0000"/>
+          <w:kern w:val="0"/>
+          <w:sz w:val="19"/>
+          <w:szCs w:val="19"/>
+        </w:rPr>
+        <w:t>Console.ReadLine</w:t>
+      </w:r>
+      <w:proofErr w:type="spellEnd"/>
+      <w:r>
+        <w:rPr>
+          <w:rFonts w:ascii="Cascadia Mono" w:hAnsi="Cascadia Mono" w:cs="Cascadia Mono"/>
+          <w:b/>
+          <w:bCs/>
+          <w:color w:val="FF0000"/>
+          <w:kern w:val="0"/>
+          <w:sz w:val="19"/>
+          <w:szCs w:val="19"/>
+        </w:rPr>
+        <w:t xml:space="preserve">(), </w:t>
+      </w:r>
+      <w:proofErr w:type="spellStart"/>
+      <w:r>
+        <w:rPr>
+          <w:rFonts w:ascii="Cascadia Mono" w:hAnsi="Cascadia Mono" w:cs="Cascadia Mono"/>
+          <w:b/>
+          <w:bCs/>
+          <w:color w:val="FF0000"/>
+          <w:kern w:val="0"/>
+          <w:sz w:val="19"/>
+          <w:szCs w:val="19"/>
+        </w:rPr>
+        <w:t>CultureInfo.InvariantCulture</w:t>
+      </w:r>
+      <w:proofErr w:type="spellEnd"/>
+      <w:r>
+        <w:rPr>
+          <w:rFonts w:ascii="Cascadia Mono" w:hAnsi="Cascadia Mono" w:cs="Cascadia Mono"/>
+          <w:b/>
+          <w:bCs/>
+          <w:color w:val="FF0000"/>
+          <w:kern w:val="0"/>
+          <w:sz w:val="19"/>
+          <w:szCs w:val="19"/>
+        </w:rPr>
+        <w:t>);</w:t>
+      </w:r>
+    </w:p>
+    <w:p>
+      <w:pPr>
+        <w:autoSpaceDE w:val="0"/>
+        <w:autoSpaceDN w:val="0"/>
+        <w:adjustRightInd w:val="0"/>
+        <w:spacing w:after="0" w:line="240" w:lineRule="auto"/>
+        <w:rPr>
+          <w:rFonts w:ascii="Cascadia Mono" w:hAnsi="Cascadia Mono" w:cs="Cascadia Mono"/>
+          <w:color w:val="000000"/>
+          <w:kern w:val="0"/>
+          <w:sz w:val="19"/>
+          <w:szCs w:val="19"/>
+        </w:rPr>
+      </w:pPr>
+    </w:p>
+    <w:p>
+      <w:pPr>
+        <w:autoSpaceDE w:val="0"/>
+        <w:autoSpaceDN w:val="0"/>
+        <w:adjustRightInd w:val="0"/>
+        <w:spacing w:after="0" w:line="240" w:lineRule="auto"/>
+        <w:rPr>
+          <w:rFonts w:ascii="Cascadia Mono" w:hAnsi="Cascadia Mono" w:cs="Cascadia Mono"/>
+          <w:color w:val="4472C4" w:themeColor="accent1"/>
+          <w:kern w:val="0"/>
+          <w:sz w:val="19"/>
+          <w:szCs w:val="19"/>
+        </w:rPr>
+      </w:pPr>
+      <w:r>
+        <w:rPr>
+          <w:rFonts w:ascii="Cascadia Mono" w:hAnsi="Cascadia Mono" w:cs="Cascadia Mono"/>
+          <w:color w:val="000000"/>
+          <w:kern w:val="0"/>
+          <w:sz w:val="19"/>
+          <w:szCs w:val="19"/>
+        </w:rPr>
+        <w:t xml:space="preserve">            </w:t>
+      </w:r>
+      <w:proofErr w:type="spellStart"/>
+      <w:r>
+        <w:rPr>
+          <w:rFonts w:ascii="Cascadia Mono" w:hAnsi="Cascadia Mono" w:cs="Cascadia Mono"/>
+          <w:color w:val="4472C4" w:themeColor="accent1"/>
+          <w:kern w:val="0"/>
+          <w:sz w:val="19"/>
+          <w:szCs w:val="19"/>
+        </w:rPr>
+        <w:t>Console.WriteLine</w:t>
+      </w:r>
+      <w:proofErr w:type="spellEnd"/>
+      <w:r>
+        <w:rPr>
+          <w:rFonts w:ascii="Cascadia Mono" w:hAnsi="Cascadia Mono" w:cs="Cascadia Mono"/>
+          <w:color w:val="4472C4" w:themeColor="accent1"/>
+          <w:kern w:val="0"/>
+          <w:sz w:val="19"/>
+          <w:szCs w:val="19"/>
+        </w:rPr>
+        <w:t>("Você digitou: " + n1);</w:t>
+      </w:r>
+    </w:p>
+    <w:p>
+      <w:pPr>
+        <w:autoSpaceDE w:val="0"/>
+        <w:autoSpaceDN w:val="0"/>
+        <w:adjustRightInd w:val="0"/>
+        <w:spacing w:after="0" w:line="240" w:lineRule="auto"/>
+        <w:rPr>
+          <w:rFonts w:ascii="Cascadia Mono" w:hAnsi="Cascadia Mono" w:cs="Cascadia Mono"/>
+          <w:color w:val="4472C4" w:themeColor="accent1"/>
+          <w:kern w:val="0"/>
+          <w:sz w:val="19"/>
+          <w:szCs w:val="19"/>
+        </w:rPr>
+      </w:pPr>
+      <w:r>
+        <w:rPr>
+          <w:rFonts w:ascii="Cascadia Mono" w:hAnsi="Cascadia Mono" w:cs="Cascadia Mono"/>
+          <w:color w:val="4472C4" w:themeColor="accent1"/>
+          <w:kern w:val="0"/>
+          <w:sz w:val="19"/>
+          <w:szCs w:val="19"/>
+        </w:rPr>
+        <w:t xml:space="preserve">            </w:t>
+      </w:r>
+      <w:proofErr w:type="spellStart"/>
+      <w:r>
+        <w:rPr>
+          <w:rFonts w:ascii="Cascadia Mono" w:hAnsi="Cascadia Mono" w:cs="Cascadia Mono"/>
+          <w:color w:val="4472C4" w:themeColor="accent1"/>
+          <w:kern w:val="0"/>
+          <w:sz w:val="19"/>
+          <w:szCs w:val="19"/>
+        </w:rPr>
+        <w:t>Console.WriteLine</w:t>
+      </w:r>
+      <w:proofErr w:type="spellEnd"/>
+      <w:r>
+        <w:rPr>
+          <w:rFonts w:ascii="Cascadia Mono" w:hAnsi="Cascadia Mono" w:cs="Cascadia Mono"/>
+          <w:color w:val="4472C4" w:themeColor="accent1"/>
+          <w:kern w:val="0"/>
+          <w:sz w:val="19"/>
+          <w:szCs w:val="19"/>
+        </w:rPr>
+        <w:t xml:space="preserve">("Você digitou: " + </w:t>
+      </w:r>
+      <w:proofErr w:type="spellStart"/>
+      <w:r>
+        <w:rPr>
+          <w:rFonts w:ascii="Cascadia Mono" w:hAnsi="Cascadia Mono" w:cs="Cascadia Mono"/>
+          <w:color w:val="4472C4" w:themeColor="accent1"/>
+          <w:kern w:val="0"/>
+          <w:sz w:val="19"/>
+          <w:szCs w:val="19"/>
+        </w:rPr>
+        <w:t>ch</w:t>
+      </w:r>
+      <w:proofErr w:type="spellEnd"/>
+      <w:r>
+        <w:rPr>
+          <w:rFonts w:ascii="Cascadia Mono" w:hAnsi="Cascadia Mono" w:cs="Cascadia Mono"/>
+          <w:color w:val="4472C4" w:themeColor="accent1"/>
+          <w:kern w:val="0"/>
+          <w:sz w:val="19"/>
+          <w:szCs w:val="19"/>
+        </w:rPr>
+        <w:t>);</w:t>
+      </w:r>
+    </w:p>
+    <w:p>
+      <w:pPr>
+        <w:autoSpaceDE w:val="0"/>
+        <w:autoSpaceDN w:val="0"/>
+        <w:adjustRightInd w:val="0"/>
+        <w:spacing w:after="0" w:line="240" w:lineRule="auto"/>
+        <w:rPr>
+          <w:rFonts w:ascii="Cascadia Mono" w:hAnsi="Cascadia Mono" w:cs="Cascadia Mono"/>
+          <w:b/>
+          <w:bCs/>
+          <w:color w:val="000000"/>
+          <w:kern w:val="0"/>
+          <w:sz w:val="19"/>
+          <w:szCs w:val="19"/>
+        </w:rPr>
+      </w:pPr>
+      <w:r>
+        <w:rPr>
+          <w:rFonts w:ascii="Cascadia Mono" w:hAnsi="Cascadia Mono" w:cs="Cascadia Mono"/>
+          <w:color w:val="000000"/>
+          <w:kern w:val="0"/>
+          <w:sz w:val="19"/>
+          <w:szCs w:val="19"/>
+        </w:rPr>
+        <w:t xml:space="preserve">            </w:t>
+      </w:r>
+      <w:proofErr w:type="spellStart"/>
+      <w:r>
+        <w:rPr>
+          <w:rFonts w:ascii="Cascadia Mono" w:hAnsi="Cascadia Mono" w:cs="Cascadia Mono"/>
+          <w:b/>
+          <w:bCs/>
+          <w:color w:val="FF0000"/>
+          <w:kern w:val="0"/>
+          <w:sz w:val="19"/>
+          <w:szCs w:val="19"/>
+        </w:rPr>
+        <w:t>Console.WriteLine</w:t>
+      </w:r>
+      <w:proofErr w:type="spellEnd"/>
+      <w:r>
+        <w:rPr>
+          <w:rFonts w:ascii="Cascadia Mono" w:hAnsi="Cascadia Mono" w:cs="Cascadia Mono"/>
+          <w:b/>
+          <w:bCs/>
+          <w:color w:val="FF0000"/>
+          <w:kern w:val="0"/>
+          <w:sz w:val="19"/>
+          <w:szCs w:val="19"/>
+        </w:rPr>
+        <w:t>("Você digitou: " + n</w:t>
+      </w:r>
+      <w:proofErr w:type="gramStart"/>
+      <w:r>
+        <w:rPr>
+          <w:rFonts w:ascii="Cascadia Mono" w:hAnsi="Cascadia Mono" w:cs="Cascadia Mono"/>
+          <w:b/>
+          <w:bCs/>
+          <w:color w:val="FF0000"/>
+          <w:kern w:val="0"/>
+          <w:sz w:val="19"/>
+          <w:szCs w:val="19"/>
+        </w:rPr>
+        <w:t>2.ToString</w:t>
+      </w:r>
+      <w:proofErr w:type="gramEnd"/>
+      <w:r>
+        <w:rPr>
+          <w:rFonts w:ascii="Cascadia Mono" w:hAnsi="Cascadia Mono" w:cs="Cascadia Mono"/>
+          <w:b/>
+          <w:bCs/>
+          <w:color w:val="FF0000"/>
+          <w:kern w:val="0"/>
+          <w:sz w:val="19"/>
+          <w:szCs w:val="19"/>
+        </w:rPr>
+        <w:t xml:space="preserve">("F2", </w:t>
+      </w:r>
+      <w:proofErr w:type="spellStart"/>
+      <w:r>
+        <w:rPr>
+          <w:rFonts w:ascii="Cascadia Mono" w:hAnsi="Cascadia Mono" w:cs="Cascadia Mono"/>
+          <w:b/>
+          <w:bCs/>
+          <w:color w:val="FF0000"/>
+          <w:kern w:val="0"/>
+          <w:sz w:val="19"/>
+          <w:szCs w:val="19"/>
+        </w:rPr>
+        <w:t>CultureInfo.InvariantCulture</w:t>
+      </w:r>
+      <w:proofErr w:type="spellEnd"/>
+      <w:r>
+        <w:rPr>
+          <w:rFonts w:ascii="Cascadia Mono" w:hAnsi="Cascadia Mono" w:cs="Cascadia Mono"/>
+          <w:b/>
+          <w:bCs/>
+          <w:color w:val="FF0000"/>
+          <w:kern w:val="0"/>
+          <w:sz w:val="19"/>
+          <w:szCs w:val="19"/>
+        </w:rPr>
+        <w:t>));</w:t>
+      </w:r>
+    </w:p>
+    <w:p>
+      <w:pPr>
+        <w:autoSpaceDE w:val="0"/>
+        <w:autoSpaceDN w:val="0"/>
+        <w:adjustRightInd w:val="0"/>
+        <w:spacing w:after="0" w:line="240" w:lineRule="auto"/>
+        <w:rPr>
+          <w:rFonts w:ascii="Cascadia Mono" w:hAnsi="Cascadia Mono" w:cs="Cascadia Mono"/>
+          <w:color w:val="4472C4" w:themeColor="accent1"/>
+          <w:kern w:val="0"/>
+          <w:sz w:val="19"/>
+          <w:szCs w:val="19"/>
+        </w:rPr>
+      </w:pPr>
+      <w:r>
+        <w:rPr>
+          <w:rFonts w:ascii="Cascadia Mono" w:hAnsi="Cascadia Mono" w:cs="Cascadia Mono"/>
+          <w:color w:val="000000"/>
+          <w:kern w:val="0"/>
+          <w:sz w:val="19"/>
+          <w:szCs w:val="19"/>
+        </w:rPr>
+        <w:t xml:space="preserve">      </w:t>
+      </w:r>
+      <w:r>
+        <w:rPr>
+          <w:rFonts w:ascii="Cascadia Mono" w:hAnsi="Cascadia Mono" w:cs="Cascadia Mono"/>
+          <w:color w:val="4472C4" w:themeColor="accent1"/>
+          <w:kern w:val="0"/>
+          <w:sz w:val="19"/>
+          <w:szCs w:val="19"/>
+        </w:rPr>
+        <w:t xml:space="preserve">  }</w:t>
+      </w:r>
+    </w:p>
+    <w:p>
+      <w:pPr>
+        <w:autoSpaceDE w:val="0"/>
+        <w:autoSpaceDN w:val="0"/>
+        <w:adjustRightInd w:val="0"/>
+        <w:spacing w:after="0" w:line="240" w:lineRule="auto"/>
+        <w:rPr>
+          <w:rFonts w:ascii="Cascadia Mono" w:hAnsi="Cascadia Mono" w:cs="Cascadia Mono"/>
+          <w:color w:val="4472C4" w:themeColor="accent1"/>
+          <w:kern w:val="0"/>
+          <w:sz w:val="19"/>
+          <w:szCs w:val="19"/>
+        </w:rPr>
+      </w:pPr>
+      <w:r>
+        <w:rPr>
+          <w:rFonts w:ascii="Cascadia Mono" w:hAnsi="Cascadia Mono" w:cs="Cascadia Mono"/>
+          <w:color w:val="4472C4" w:themeColor="accent1"/>
+          <w:kern w:val="0"/>
+          <w:sz w:val="19"/>
+          <w:szCs w:val="19"/>
+        </w:rPr>
+        <w:t xml:space="preserve">    }</w:t>
+      </w:r>
+    </w:p>
+    <w:p>
+      <w:pPr>
+        <w:autoSpaceDE w:val="0"/>
+        <w:autoSpaceDN w:val="0"/>
+        <w:adjustRightInd w:val="0"/>
+        <w:spacing w:after="0" w:line="240" w:lineRule="auto"/>
+        <w:rPr>
+          <w:rFonts w:ascii="Cascadia Mono" w:hAnsi="Cascadia Mono" w:cs="Cascadia Mono"/>
+          <w:color w:val="4472C4" w:themeColor="accent1"/>
+          <w:kern w:val="0"/>
+          <w:sz w:val="19"/>
+          <w:szCs w:val="19"/>
+        </w:rPr>
+      </w:pPr>
+      <w:r>
+        <w:rPr>
+          <w:rFonts w:ascii="Cascadia Mono" w:hAnsi="Cascadia Mono" w:cs="Cascadia Mono"/>
+          <w:color w:val="4472C4" w:themeColor="accent1"/>
+          <w:kern w:val="0"/>
+          <w:sz w:val="19"/>
+          <w:szCs w:val="19"/>
+        </w:rPr>
+        <w:lastRenderedPageBreak/>
+        <w:t>}</w:t>
+      </w:r>
+    </w:p>
+    <w:p>
+      <w:r>
+        <w:rPr>
+          <w:rFonts w:ascii="Cascadia Mono" w:hAnsi="Cascadia Mono" w:cs="Cascadia Mono"/>
+          <w:color w:val="000000"/>
+          <w:kern w:val="0"/>
+          <w:sz w:val="19"/>
+          <w:szCs w:val="19"/>
+        </w:rPr>
+        <w:t xml:space="preserve"> </w:t>
+      </w:r>
+    </w:p>
     <w:sectPr>
       <w:pgSz w:w="11906" w:h="16838"/>
       <w:pgMar w:top="1417" w:right="1701" w:bottom="1417" w:left="1701" w:header="708" w:footer="708" w:gutter="0"/>

</xml_diff>